<commit_message>
updating cv after profreding pal
</commit_message>
<xml_diff>
--- a/Khalid_Alnuaim_CV.docx
+++ b/Khalid_Alnuaim_CV.docx
@@ -1,6 +1,6 @@
 
 <file path=word/document.xml><?xml version="1.0" encoding="utf-8"?>
-<w:document xmlns:wpc="http://schemas.microsoft.com/office/word/2010/wordprocessingCanvas" xmlns:mc="http://schemas.openxmlformats.org/markup-compatibility/2006" xmlns:o="urn:schemas-microsoft-com:office:office" xmlns:r="http://schemas.openxmlformats.org/officeDocument/2006/relationships" xmlns:m="http://schemas.openxmlformats.org/officeDocument/2006/math" xmlns:v="urn:schemas-microsoft-com:vml" xmlns:wp14="http://schemas.microsoft.com/office/word/2010/wordprocessingDrawing" xmlns:wp="http://schemas.openxmlformats.org/drawingml/2006/wordprocessingDrawing" xmlns:w10="urn:schemas-microsoft-com:office:word" xmlns:w="http://schemas.openxmlformats.org/wordprocessingml/2006/main" xmlns:w14="http://schemas.microsoft.com/office/word/2010/wordml" xmlns:w15="http://schemas.microsoft.com/office/word/2012/wordml" xmlns:wpg="http://schemas.microsoft.com/office/word/2010/wordprocessingGroup" xmlns:wpi="http://schemas.microsoft.com/office/word/2010/wordprocessingInk" xmlns:wne="http://schemas.microsoft.com/office/word/2006/wordml" xmlns:wps="http://schemas.microsoft.com/office/word/2010/wordprocessingShape" mc:Ignorable="w14 w15 wp14">
+<w:document xmlns:wpc="http://schemas.microsoft.com/office/word/2010/wordprocessingCanvas" xmlns:cx="http://schemas.microsoft.com/office/drawing/2014/chartex" xmlns:cx1="http://schemas.microsoft.com/office/drawing/2015/9/8/chartex" xmlns:mc="http://schemas.openxmlformats.org/markup-compatibility/2006" xmlns:o="urn:schemas-microsoft-com:office:office" xmlns:r="http://schemas.openxmlformats.org/officeDocument/2006/relationships" xmlns:m="http://schemas.openxmlformats.org/officeDocument/2006/math" xmlns:v="urn:schemas-microsoft-com:vml" xmlns:wp14="http://schemas.microsoft.com/office/word/2010/wordprocessingDrawing" xmlns:wp="http://schemas.openxmlformats.org/drawingml/2006/wordprocessingDrawing" xmlns:w10="urn:schemas-microsoft-com:office:word" xmlns:w="http://schemas.openxmlformats.org/wordprocessingml/2006/main" xmlns:w14="http://schemas.microsoft.com/office/word/2010/wordml" xmlns:w15="http://schemas.microsoft.com/office/word/2012/wordml" xmlns:w16se="http://schemas.microsoft.com/office/word/2015/wordml/symex" xmlns:wpg="http://schemas.microsoft.com/office/word/2010/wordprocessingGroup" xmlns:wpi="http://schemas.microsoft.com/office/word/2010/wordprocessingInk" xmlns:wne="http://schemas.microsoft.com/office/word/2006/wordml" xmlns:wps="http://schemas.microsoft.com/office/word/2010/wordprocessingShape" mc:Ignorable="w14 w15 w16se wp14">
   <w:body>
     <w:tbl>
       <w:tblPr>
@@ -505,7 +505,52 @@
                         <w:sz w:val="18"/>
                         <w:szCs w:val="18"/>
                       </w:rPr>
-                      <w:t>Working with the system development team in developing applications for different platforms; Web applications using (JSF 2.0), console applications using (Java) and iOS applications using (Objective-C).</w:t>
+                      <w:t>Work</w:t>
+                    </w:r>
+                    <w:r>
+                      <w:rPr>
+                        <w:caps w:val="0"/>
+                        <w:color w:val="595959" w:themeColor="text1" w:themeTint="A6"/>
+                        <w:sz w:val="18"/>
+                        <w:szCs w:val="18"/>
+                      </w:rPr>
+                      <w:t xml:space="preserve"> with the system development team in developing appli</w:t>
+                    </w:r>
+                    <w:r>
+                      <w:rPr>
+                        <w:caps w:val="0"/>
+                        <w:color w:val="595959" w:themeColor="text1" w:themeTint="A6"/>
+                        <w:sz w:val="18"/>
+                        <w:szCs w:val="18"/>
+                      </w:rPr>
+                      <w:t>cations for different platforms:</w:t>
+                    </w:r>
+                    <w:r>
+                      <w:rPr>
+                        <w:caps w:val="0"/>
+                        <w:color w:val="595959" w:themeColor="text1" w:themeTint="A6"/>
+                        <w:sz w:val="18"/>
+                        <w:szCs w:val="18"/>
+                      </w:rPr>
+                      <w:t xml:space="preserve"> Web applications using </w:t>
+                    </w:r>
+                    <w:r>
+                      <w:rPr>
+                        <w:caps w:val="0"/>
+                        <w:color w:val="595959" w:themeColor="text1" w:themeTint="A6"/>
+                        <w:sz w:val="18"/>
+                        <w:szCs w:val="18"/>
+                      </w:rPr>
+                      <w:t>JavaServer Faces (JSF)</w:t>
+                    </w:r>
+                    <w:r>
+                      <w:rPr>
+                        <w:caps w:val="0"/>
+                        <w:color w:val="595959" w:themeColor="text1" w:themeTint="A6"/>
+                        <w:sz w:val="18"/>
+                        <w:szCs w:val="18"/>
+                      </w:rPr>
+                      <w:t>, console applications using (Java) and iOS applications using (Objective-C).</w:t>
                     </w:r>
                   </w:p>
                 </w:sdtContent>
@@ -677,7 +722,7 @@
                         <w:sz w:val="18"/>
                         <w:szCs w:val="18"/>
                       </w:rPr>
-                      <w:t xml:space="preserve">Summer </w:t>
+                      <w:t xml:space="preserve">Worked on </w:t>
                     </w:r>
                     <w:r>
                       <w:rPr>
@@ -686,7 +731,7 @@
                         <w:sz w:val="18"/>
                         <w:szCs w:val="18"/>
                       </w:rPr>
-                      <w:t>Internship</w:t>
+                      <w:t xml:space="preserve">one of the hospital's </w:t>
                     </w:r>
                     <w:r>
                       <w:rPr>
@@ -695,7 +740,16 @@
                         <w:sz w:val="18"/>
                         <w:szCs w:val="18"/>
                       </w:rPr>
-                      <w:t>, working on one of the hospital's web applications; Emergency Management System (EMS) by enhancing the application and adding administrative features to it</w:t>
+                      <w:t>W</w:t>
+                    </w:r>
+                    <w:r>
+                      <w:rPr>
+                        <w:caps w:val="0"/>
+                        <w:color w:val="595959" w:themeColor="text1" w:themeTint="A6"/>
+                        <w:sz w:val="18"/>
+                        <w:szCs w:val="18"/>
+                      </w:rPr>
+                      <w:t>eb applications; Emergency Management System (EMS) by enhancing the application and adding administrative features to it</w:t>
                     </w:r>
                     <w:r>
                       <w:rPr>
@@ -810,7 +864,7 @@
                       <w:t xml:space="preserve"> </w:t>
                     </w:r>
                     <w:r>
-                      <w:t>Advance Smawat Est.</w:t>
+                      <w:t>Advance Smawat</w:t>
                     </w:r>
                   </w:p>
                   <w:p>
@@ -889,16 +943,7 @@
                         <w:sz w:val="18"/>
                         <w:szCs w:val="18"/>
                       </w:rPr>
-                      <w:t>Configuring and styling the marketplace for the company, installing and setting up the company's blog and managing the company's emails</w:t>
-                    </w:r>
-                    <w:r>
-                      <w:rPr>
-                        <w:caps w:val="0"/>
-                        <w:color w:val="595959" w:themeColor="text1" w:themeTint="A6"/>
-                        <w:sz w:val="18"/>
-                        <w:szCs w:val="18"/>
-                      </w:rPr>
-                      <w:t xml:space="preserve"> system</w:t>
+                      <w:t>Configured and styled the marketplace for the company, which included installing and setting up the company's blog and managing the company's emails system</w:t>
                     </w:r>
                     <w:r>
                       <w:rPr>
@@ -1024,7 +1069,13 @@
               <w:rPr>
                 <w:color w:val="595959" w:themeColor="text1" w:themeTint="A6"/>
               </w:rPr>
-              <w:t>’s p</w:t>
+              <w:t xml:space="preserve">’s </w:t>
+            </w:r>
+            <w:r>
+              <w:rPr>
+                <w:color w:val="595959" w:themeColor="text1" w:themeTint="A6"/>
+              </w:rPr>
+              <w:t>p</w:t>
             </w:r>
             <w:r>
               <w:rPr>
@@ -1042,7 +1093,13 @@
               <w:rPr>
                 <w:color w:val="595959" w:themeColor="text1" w:themeTint="A6"/>
               </w:rPr>
-              <w:t>which provides the entire health record for the patient, and the data can be viewed in either English or Arabic. The application includes various aspects of patient care such as appointments, immunization records, lab tests, radiology screenings, vital signs, and more. Sehaty also provides the patient with the ability to cancel or postpone appointments, review statements of visits, and many more actions. It is easy for the patients to switch between current medical records or prior records to which they have been granted access.</w:t>
+              <w:t>which provided the entire health record for patients, with data viewable in either English or Arabic.</w:t>
+            </w:r>
+            <w:r>
+              <w:rPr>
+                <w:color w:val="595959" w:themeColor="text1" w:themeTint="A6"/>
+              </w:rPr>
+              <w:t xml:space="preserve"> The application includes various aspects of patient care such as appointments, immunization records, lab tests, radiology screenings, vital signs, and more. Sehaty also provides the patient with the ability to cancel or postpone appointments, review statements of visits, and many more actions. It is easy for the patients to switch between current medical records or prior records to which they have been granted access.</w:t>
             </w:r>
             <w:r>
               <w:t xml:space="preserve"> </w:t>
@@ -1151,7 +1208,7 @@
                 <w:color w:val="auto"/>
                 <w:kern w:val="0"/>
               </w:rPr>
-              <w:t xml:space="preserve">LIFE STYLE, </w:t>
+              <w:t xml:space="preserve">LIFESTYLE, </w:t>
             </w:r>
             <w:r>
               <w:rPr>
@@ -1210,7 +1267,7 @@
                 <w:color w:val="595959" w:themeColor="text1" w:themeTint="A6"/>
                 <w:kern w:val="0"/>
               </w:rPr>
-              <w:t>A health tracking application consisting of two parts, the client and the back end. I was the main developer for both the client and the back end. The client is the source of the data, which is implemented in Sehaty’s iOS application and reads all the patient records from Apple's Health app for the iPhone. It then sends records to the back end for storage, this process is completed manually based on patient action or by the background fetching feature if it enabled by the patient</w:t>
+              <w:t>A health tracking application consisting of two parts, the client and the back end.</w:t>
             </w:r>
             <w:r>
               <w:rPr>
@@ -1218,7 +1275,7 @@
                 <w:color w:val="595959" w:themeColor="text1" w:themeTint="A6"/>
                 <w:kern w:val="0"/>
               </w:rPr>
-              <w:t xml:space="preserve">. </w:t>
+              <w:t xml:space="preserve"> </w:t>
             </w:r>
             <w:r>
               <w:rPr>
@@ -1226,7 +1283,58 @@
                 <w:color w:val="595959" w:themeColor="text1" w:themeTint="A6"/>
                 <w:kern w:val="0"/>
               </w:rPr>
-              <w:t>. Lifestyle’s back end handles most of the logic, as well as what to insert, update, retrieve, and delete. It also communicates with Sehaty’s back end through a Simple Object Access Protocol (SOAP) web service.</w:t>
+              <w:t xml:space="preserve">The client is the source of the data, which is implemented in Sehaty’s iOS application and reads all the patient records from Apple's Health app for the iPhone. It then sends </w:t>
+            </w:r>
+            <w:r>
+              <w:rPr>
+                <w:caps w:val="0"/>
+                <w:color w:val="595959" w:themeColor="text1" w:themeTint="A6"/>
+                <w:kern w:val="0"/>
+              </w:rPr>
+              <w:t xml:space="preserve">the </w:t>
+            </w:r>
+            <w:r>
+              <w:rPr>
+                <w:caps w:val="0"/>
+                <w:color w:val="595959" w:themeColor="text1" w:themeTint="A6"/>
+                <w:kern w:val="0"/>
+              </w:rPr>
+              <w:t xml:space="preserve">records to the back end for storage, </w:t>
+            </w:r>
+            <w:r>
+              <w:rPr>
+                <w:caps w:val="0"/>
+                <w:color w:val="595959" w:themeColor="text1" w:themeTint="A6"/>
+                <w:kern w:val="0"/>
+              </w:rPr>
+              <w:t>which is completed manually based on patient action or by the background fetching feature if enabled by the patient</w:t>
+            </w:r>
+            <w:r>
+              <w:rPr>
+                <w:caps w:val="0"/>
+                <w:color w:val="595959" w:themeColor="text1" w:themeTint="A6"/>
+                <w:kern w:val="0"/>
+              </w:rPr>
+              <w:t>. Lifestyle’s back end handles most of the</w:t>
+            </w:r>
+            <w:r>
+              <w:t xml:space="preserve"> </w:t>
+            </w:r>
+            <w:r>
+              <w:rPr>
+                <w:caps w:val="0"/>
+                <w:color w:val="595959" w:themeColor="text1" w:themeTint="A6"/>
+                <w:kern w:val="0"/>
+              </w:rPr>
+              <w:t>business logic</w:t>
+            </w:r>
+            <w:r>
+              <w:rPr>
+                <w:caps w:val="0"/>
+                <w:color w:val="595959" w:themeColor="text1" w:themeTint="A6"/>
+                <w:kern w:val="0"/>
+              </w:rPr>
+              <w:t>, as well as what to insert, update, retrieve, and delete. It also communicates with Sehaty’s back end through a Simple Object Access Protocol (SOAP) web service.</w:t>
             </w:r>
           </w:p>
           <w:p>
@@ -1566,7 +1674,19 @@
               <w:rPr>
                 <w:color w:val="595959" w:themeColor="text1" w:themeTint="A6"/>
               </w:rPr>
-              <w:t>n application concerned with management of the location of PCs connected to the hospital’s medical system (Cerner). It narrows visible patients to current locations of a certain PC, in addition to many functions such as managing a specific PC or managing all PCs for a certain location. The application also has in-app Access Control List (ACL), which allows the administrators to provide access and privileges to various users. Additionally, the application has an auditing feature that records all actions taking place inside the application itself.</w:t>
+              <w:t xml:space="preserve">n application concerned with management of the location of PCs connected to the hospital’s medical system (Cerner). It narrows visible patients to current locations of a certain PC, in addition to many functions such as managing a specific PC </w:t>
+            </w:r>
+            <w:r>
+              <w:rPr>
+                <w:color w:val="595959" w:themeColor="text1" w:themeTint="A6"/>
+              </w:rPr>
+              <w:t>and</w:t>
+            </w:r>
+            <w:r>
+              <w:rPr>
+                <w:color w:val="595959" w:themeColor="text1" w:themeTint="A6"/>
+              </w:rPr>
+              <w:t xml:space="preserve"> managing all PCs for a certain location. The application also has in-app Access Control List (ACL), which allows the administrators to provide access and privileges to various users. Additionally, the application has an auditing feature that records all actions taking place inside the application itself.</w:t>
             </w:r>
           </w:p>
           <w:p>
@@ -1597,6 +1717,31 @@
                 <w:bCs/>
                 <w:color w:val="000000" w:themeColor="text1"/>
               </w:rPr>
+              <w:lastRenderedPageBreak/>
+              <w:t>Extension</w:t>
+            </w:r>
+            <w:r>
+              <w:rPr>
+                <w:b/>
+                <w:bCs/>
+                <w:color w:val="000000" w:themeColor="text1"/>
+              </w:rPr>
+              <w:t xml:space="preserve"> </w:t>
+            </w:r>
+            <w:r>
+              <w:rPr>
+                <w:b/>
+                <w:bCs/>
+                <w:color w:val="000000" w:themeColor="text1"/>
+              </w:rPr>
+              <w:t xml:space="preserve">for </w:t>
+            </w:r>
+            <w:r>
+              <w:rPr>
+                <w:b/>
+                <w:bCs/>
+                <w:color w:val="000000" w:themeColor="text1"/>
+              </w:rPr>
               <w:t>Supply</w:t>
             </w:r>
             <w:r>
@@ -1657,7 +1802,67 @@
               <w:rPr>
                 <w:color w:val="595959" w:themeColor="text1" w:themeTint="A6"/>
               </w:rPr>
-              <w:t>With no interaction from the Supply Chain’s agent, the Supply Chain Customer Service application presents data from multiple sources based on the customer selection. The application works by receiving a request number through a query string passed by the customer service application before it presents a view with all the required data in it. If the request number was wrong or has no data, the application presents an option for the agent to enter the request number manually</w:t>
+              <w:t xml:space="preserve">With no interaction from the Supply Chain’s agent, the </w:t>
+            </w:r>
+            <w:r>
+              <w:rPr>
+                <w:color w:val="595959" w:themeColor="text1" w:themeTint="A6"/>
+              </w:rPr>
+              <w:t>s</w:t>
+            </w:r>
+            <w:r>
+              <w:rPr>
+                <w:color w:val="595959" w:themeColor="text1" w:themeTint="A6"/>
+              </w:rPr>
+              <w:t xml:space="preserve">upply </w:t>
+            </w:r>
+            <w:r>
+              <w:rPr>
+                <w:color w:val="595959" w:themeColor="text1" w:themeTint="A6"/>
+              </w:rPr>
+              <w:t>c</w:t>
+            </w:r>
+            <w:r>
+              <w:rPr>
+                <w:color w:val="595959" w:themeColor="text1" w:themeTint="A6"/>
+              </w:rPr>
+              <w:t xml:space="preserve">hain </w:t>
+            </w:r>
+            <w:r>
+              <w:rPr>
+                <w:color w:val="595959" w:themeColor="text1" w:themeTint="A6"/>
+              </w:rPr>
+              <w:t>c</w:t>
+            </w:r>
+            <w:r>
+              <w:rPr>
+                <w:color w:val="595959" w:themeColor="text1" w:themeTint="A6"/>
+              </w:rPr>
+              <w:t xml:space="preserve">ustomer </w:t>
+            </w:r>
+            <w:r>
+              <w:rPr>
+                <w:color w:val="595959" w:themeColor="text1" w:themeTint="A6"/>
+              </w:rPr>
+              <w:t>s</w:t>
+            </w:r>
+            <w:r>
+              <w:rPr>
+                <w:color w:val="595959" w:themeColor="text1" w:themeTint="A6"/>
+              </w:rPr>
+              <w:t>ervice</w:t>
+            </w:r>
+            <w:r>
+              <w:rPr>
+                <w:color w:val="595959" w:themeColor="text1" w:themeTint="A6"/>
+              </w:rPr>
+              <w:t xml:space="preserve">’s extension </w:t>
+            </w:r>
+            <w:r>
+              <w:rPr>
+                <w:color w:val="595959" w:themeColor="text1" w:themeTint="A6"/>
+              </w:rPr>
+              <w:t>presents data from multiple sources based on the customer selection. The application works by receiving a request number through a query string passed by the customer service application before it presents a view with all the required data in it. If the request number was wrong or has no data, the application presents an option for the agent to enter the request number manually</w:t>
             </w:r>
           </w:p>
           <w:p>
@@ -1719,7 +1924,19 @@
               <w:rPr>
                 <w:color w:val="595959" w:themeColor="text1" w:themeTint="A6"/>
               </w:rPr>
-              <w:t>n extension for the medical store application, which handles unregistered items by connecting the item's barcode with an item code in the Enterprise Resource Planning (ERP) system and then adds more details about this item. The application provides users with a view to scan the product, and then the application checks to see if the item exists. The application also provides users with a view to manage all scanned and registered items.</w:t>
+              <w:t>n extension for the medical store application, which handles unregistered items by connecting the item's ba</w:t>
+            </w:r>
+            <w:r>
+              <w:rPr>
+                <w:color w:val="595959" w:themeColor="text1" w:themeTint="A6"/>
+              </w:rPr>
+              <w:t>rcode with an item code in the enterprise resource p</w:t>
+            </w:r>
+            <w:r>
+              <w:rPr>
+                <w:color w:val="595959" w:themeColor="text1" w:themeTint="A6"/>
+              </w:rPr>
+              <w:t>lanning (ERP) system and then adds more details about this item. The application provides users with a view to scan the product, and then the application checks to see if the item exists. The application also provides users with a view to manage all scanned and registered items.</w:t>
             </w:r>
           </w:p>
           <w:p>
@@ -1850,7 +2067,19 @@
               <w:rPr>
                 <w:color w:val="595959" w:themeColor="text1" w:themeTint="A6"/>
               </w:rPr>
-              <w:t>Analyzing the user contribution on Twitter to measure the impact on his followers, thru these steps</w:t>
+              <w:t xml:space="preserve">Analyzing the user contribution on Twitter to measure the impact on </w:t>
+            </w:r>
+            <w:r>
+              <w:rPr>
+                <w:color w:val="595959" w:themeColor="text1" w:themeTint="A6"/>
+              </w:rPr>
+              <w:t>its</w:t>
+            </w:r>
+            <w:r>
+              <w:rPr>
+                <w:color w:val="595959" w:themeColor="text1" w:themeTint="A6"/>
+              </w:rPr>
+              <w:t xml:space="preserve"> followers, thru these steps</w:t>
             </w:r>
             <w:r>
               <w:rPr>
@@ -1868,20 +2097,28 @@
               <w:rPr>
                 <w:color w:val="595959" w:themeColor="text1" w:themeTint="A6"/>
               </w:rPr>
-              <w:t>;</w:t>
-            </w:r>
-            <w:r>
-              <w:rPr>
-                <w:color w:val="595959" w:themeColor="text1" w:themeTint="A6"/>
-              </w:rPr>
-              <w:t xml:space="preserve"> including the impact of the “hashtag”.</w:t>
-            </w:r>
-            <w:r>
-              <w:rPr>
-                <w:color w:val="595959" w:themeColor="text1" w:themeTint="A6"/>
-                <w:rtl/>
-              </w:rPr>
-              <w:t xml:space="preserve"> </w:t>
+              <w:t>,</w:t>
+            </w:r>
+            <w:r>
+              <w:rPr>
+                <w:color w:val="595959" w:themeColor="text1" w:themeTint="A6"/>
+              </w:rPr>
+              <w:t xml:space="preserve"> including the impact of </w:t>
+            </w:r>
+            <w:r>
+              <w:rPr>
+                <w:color w:val="595959" w:themeColor="text1" w:themeTint="A6"/>
+              </w:rPr>
+              <w:t xml:space="preserve">the </w:t>
+            </w:r>
+            <w:r>
+              <w:t>various</w:t>
+            </w:r>
+            <w:r>
+              <w:rPr>
+                <w:color w:val="595959" w:themeColor="text1" w:themeTint="A6"/>
+              </w:rPr>
+              <w:t xml:space="preserve"> hashtags.</w:t>
             </w:r>
           </w:p>
           <w:p>
@@ -2036,8 +2273,6 @@
                 <w:kern w:val="0"/>
               </w:rPr>
             </w:pPr>
-            <w:bookmarkStart w:id="1" w:name="_GoBack"/>
-            <w:bookmarkEnd w:id="1"/>
             <w:r>
               <w:rPr>
                 <w:b/>
@@ -2104,7 +2339,19 @@
               <w:rPr>
                 <w:color w:val="595959" w:themeColor="text1" w:themeTint="A6"/>
               </w:rPr>
-              <w:t>Encryption/Decryption application for “Caesar cipher” with the ability to return the best encryption for the cipher text using predefined keywords.</w:t>
+              <w:t>Encrypt</w:t>
+            </w:r>
+            <w:r>
+              <w:rPr>
+                <w:color w:val="595959" w:themeColor="text1" w:themeTint="A6"/>
+              </w:rPr>
+              <w:t xml:space="preserve">ion/Decryption application for Caesar cipher </w:t>
+            </w:r>
+            <w:r>
+              <w:rPr>
+                <w:color w:val="595959" w:themeColor="text1" w:themeTint="A6"/>
+              </w:rPr>
+              <w:t>with the ability to return the best encryption for the cipher text using predefined keywords.</w:t>
             </w:r>
           </w:p>
         </w:tc>
@@ -2451,6 +2698,8 @@
               </w:rPr>
               <w:t>(Native)</w:t>
             </w:r>
+            <w:bookmarkStart w:id="1" w:name="_GoBack"/>
+            <w:bookmarkEnd w:id="1"/>
           </w:p>
           <w:p>
             <w:r>
@@ -2612,7 +2861,7 @@
 </file>
 
 <file path=word/endnotes.xml><?xml version="1.0" encoding="utf-8"?>
-<w:endnotes xmlns:wpc="http://schemas.microsoft.com/office/word/2010/wordprocessingCanvas" xmlns:mc="http://schemas.openxmlformats.org/markup-compatibility/2006" xmlns:o="urn:schemas-microsoft-com:office:office" xmlns:r="http://schemas.openxmlformats.org/officeDocument/2006/relationships" xmlns:m="http://schemas.openxmlformats.org/officeDocument/2006/math" xmlns:v="urn:schemas-microsoft-com:vml" xmlns:wp14="http://schemas.microsoft.com/office/word/2010/wordprocessingDrawing" xmlns:wp="http://schemas.openxmlformats.org/drawingml/2006/wordprocessingDrawing" xmlns:w10="urn:schemas-microsoft-com:office:word" xmlns:w="http://schemas.openxmlformats.org/wordprocessingml/2006/main" xmlns:w14="http://schemas.microsoft.com/office/word/2010/wordml" xmlns:w15="http://schemas.microsoft.com/office/word/2012/wordml" xmlns:wpg="http://schemas.microsoft.com/office/word/2010/wordprocessingGroup" xmlns:wpi="http://schemas.microsoft.com/office/word/2010/wordprocessingInk" xmlns:wne="http://schemas.microsoft.com/office/word/2006/wordml" xmlns:wps="http://schemas.microsoft.com/office/word/2010/wordprocessingShape" mc:Ignorable="w14 w15 wp14">
+<w:endnotes xmlns:wpc="http://schemas.microsoft.com/office/word/2010/wordprocessingCanvas" xmlns:cx="http://schemas.microsoft.com/office/drawing/2014/chartex" xmlns:cx1="http://schemas.microsoft.com/office/drawing/2015/9/8/chartex" xmlns:mc="http://schemas.openxmlformats.org/markup-compatibility/2006" xmlns:o="urn:schemas-microsoft-com:office:office" xmlns:r="http://schemas.openxmlformats.org/officeDocument/2006/relationships" xmlns:m="http://schemas.openxmlformats.org/officeDocument/2006/math" xmlns:v="urn:schemas-microsoft-com:vml" xmlns:wp14="http://schemas.microsoft.com/office/word/2010/wordprocessingDrawing" xmlns:wp="http://schemas.openxmlformats.org/drawingml/2006/wordprocessingDrawing" xmlns:w10="urn:schemas-microsoft-com:office:word" xmlns:w="http://schemas.openxmlformats.org/wordprocessingml/2006/main" xmlns:w14="http://schemas.microsoft.com/office/word/2010/wordml" xmlns:w15="http://schemas.microsoft.com/office/word/2012/wordml" xmlns:w16se="http://schemas.microsoft.com/office/word/2015/wordml/symex" xmlns:wpg="http://schemas.microsoft.com/office/word/2010/wordprocessingGroup" xmlns:wpi="http://schemas.microsoft.com/office/word/2010/wordprocessingInk" xmlns:wne="http://schemas.microsoft.com/office/word/2006/wordml" xmlns:wps="http://schemas.microsoft.com/office/word/2010/wordprocessingShape" mc:Ignorable="w14 w15 w16se wp14">
   <w:endnote w:type="separator" w:id="-1">
     <w:p>
       <w:pPr>
@@ -2637,7 +2886,7 @@
 </file>
 
 <file path=word/footer1.xml><?xml version="1.0" encoding="utf-8"?>
-<w:ftr xmlns:wpc="http://schemas.microsoft.com/office/word/2010/wordprocessingCanvas" xmlns:mc="http://schemas.openxmlformats.org/markup-compatibility/2006" xmlns:o="urn:schemas-microsoft-com:office:office" xmlns:r="http://schemas.openxmlformats.org/officeDocument/2006/relationships" xmlns:m="http://schemas.openxmlformats.org/officeDocument/2006/math" xmlns:v="urn:schemas-microsoft-com:vml" xmlns:wp14="http://schemas.microsoft.com/office/word/2010/wordprocessingDrawing" xmlns:wp="http://schemas.openxmlformats.org/drawingml/2006/wordprocessingDrawing" xmlns:w10="urn:schemas-microsoft-com:office:word" xmlns:w="http://schemas.openxmlformats.org/wordprocessingml/2006/main" xmlns:w14="http://schemas.microsoft.com/office/word/2010/wordml" xmlns:w15="http://schemas.microsoft.com/office/word/2012/wordml" xmlns:wpg="http://schemas.microsoft.com/office/word/2010/wordprocessingGroup" xmlns:wpi="http://schemas.microsoft.com/office/word/2010/wordprocessingInk" xmlns:wne="http://schemas.microsoft.com/office/word/2006/wordml" xmlns:wps="http://schemas.microsoft.com/office/word/2010/wordprocessingShape" mc:Ignorable="w14 w15 wp14">
+<w:ftr xmlns:wpc="http://schemas.microsoft.com/office/word/2010/wordprocessingCanvas" xmlns:cx="http://schemas.microsoft.com/office/drawing/2014/chartex" xmlns:cx1="http://schemas.microsoft.com/office/drawing/2015/9/8/chartex" xmlns:mc="http://schemas.openxmlformats.org/markup-compatibility/2006" xmlns:o="urn:schemas-microsoft-com:office:office" xmlns:r="http://schemas.openxmlformats.org/officeDocument/2006/relationships" xmlns:m="http://schemas.openxmlformats.org/officeDocument/2006/math" xmlns:v="urn:schemas-microsoft-com:vml" xmlns:wp14="http://schemas.microsoft.com/office/word/2010/wordprocessingDrawing" xmlns:wp="http://schemas.openxmlformats.org/drawingml/2006/wordprocessingDrawing" xmlns:w10="urn:schemas-microsoft-com:office:word" xmlns:w="http://schemas.openxmlformats.org/wordprocessingml/2006/main" xmlns:w14="http://schemas.microsoft.com/office/word/2010/wordml" xmlns:w15="http://schemas.microsoft.com/office/word/2012/wordml" xmlns:w16se="http://schemas.microsoft.com/office/word/2015/wordml/symex" xmlns:wpg="http://schemas.microsoft.com/office/word/2010/wordprocessingGroup" xmlns:wpi="http://schemas.microsoft.com/office/word/2010/wordprocessingInk" xmlns:wne="http://schemas.microsoft.com/office/word/2006/wordml" xmlns:wps="http://schemas.microsoft.com/office/word/2010/wordprocessingShape" mc:Ignorable="w14 w15 w16se wp14">
   <w:p>
     <w:pPr>
       <w:jc w:val="center"/>
@@ -2694,7 +2943,7 @@
 </file>
 
 <file path=word/footnotes.xml><?xml version="1.0" encoding="utf-8"?>
-<w:footnotes xmlns:wpc="http://schemas.microsoft.com/office/word/2010/wordprocessingCanvas" xmlns:mc="http://schemas.openxmlformats.org/markup-compatibility/2006" xmlns:o="urn:schemas-microsoft-com:office:office" xmlns:r="http://schemas.openxmlformats.org/officeDocument/2006/relationships" xmlns:m="http://schemas.openxmlformats.org/officeDocument/2006/math" xmlns:v="urn:schemas-microsoft-com:vml" xmlns:wp14="http://schemas.microsoft.com/office/word/2010/wordprocessingDrawing" xmlns:wp="http://schemas.openxmlformats.org/drawingml/2006/wordprocessingDrawing" xmlns:w10="urn:schemas-microsoft-com:office:word" xmlns:w="http://schemas.openxmlformats.org/wordprocessingml/2006/main" xmlns:w14="http://schemas.microsoft.com/office/word/2010/wordml" xmlns:w15="http://schemas.microsoft.com/office/word/2012/wordml" xmlns:wpg="http://schemas.microsoft.com/office/word/2010/wordprocessingGroup" xmlns:wpi="http://schemas.microsoft.com/office/word/2010/wordprocessingInk" xmlns:wne="http://schemas.microsoft.com/office/word/2006/wordml" xmlns:wps="http://schemas.microsoft.com/office/word/2010/wordprocessingShape" mc:Ignorable="w14 w15 wp14">
+<w:footnotes xmlns:wpc="http://schemas.microsoft.com/office/word/2010/wordprocessingCanvas" xmlns:cx="http://schemas.microsoft.com/office/drawing/2014/chartex" xmlns:cx1="http://schemas.microsoft.com/office/drawing/2015/9/8/chartex" xmlns:mc="http://schemas.openxmlformats.org/markup-compatibility/2006" xmlns:o="urn:schemas-microsoft-com:office:office" xmlns:r="http://schemas.openxmlformats.org/officeDocument/2006/relationships" xmlns:m="http://schemas.openxmlformats.org/officeDocument/2006/math" xmlns:v="urn:schemas-microsoft-com:vml" xmlns:wp14="http://schemas.microsoft.com/office/word/2010/wordprocessingDrawing" xmlns:wp="http://schemas.openxmlformats.org/drawingml/2006/wordprocessingDrawing" xmlns:w10="urn:schemas-microsoft-com:office:word" xmlns:w="http://schemas.openxmlformats.org/wordprocessingml/2006/main" xmlns:w14="http://schemas.microsoft.com/office/word/2010/wordml" xmlns:w15="http://schemas.microsoft.com/office/word/2012/wordml" xmlns:w16se="http://schemas.microsoft.com/office/word/2015/wordml/symex" xmlns:wpg="http://schemas.microsoft.com/office/word/2010/wordprocessingGroup" xmlns:wpi="http://schemas.microsoft.com/office/word/2010/wordprocessingInk" xmlns:wne="http://schemas.microsoft.com/office/word/2006/wordml" xmlns:wps="http://schemas.microsoft.com/office/word/2010/wordprocessingShape" mc:Ignorable="w14 w15 w16se wp14">
   <w:footnote w:type="separator" w:id="-1">
     <w:p>
       <w:pPr>
@@ -2719,7 +2968,7 @@
 </file>
 
 <file path=word/numbering.xml><?xml version="1.0" encoding="utf-8"?>
-<w:numbering xmlns:wpc="http://schemas.microsoft.com/office/word/2010/wordprocessingCanvas" xmlns:mc="http://schemas.openxmlformats.org/markup-compatibility/2006" xmlns:o="urn:schemas-microsoft-com:office:office" xmlns:r="http://schemas.openxmlformats.org/officeDocument/2006/relationships" xmlns:m="http://schemas.openxmlformats.org/officeDocument/2006/math" xmlns:v="urn:schemas-microsoft-com:vml" xmlns:wp14="http://schemas.microsoft.com/office/word/2010/wordprocessingDrawing" xmlns:wp="http://schemas.openxmlformats.org/drawingml/2006/wordprocessingDrawing" xmlns:w10="urn:schemas-microsoft-com:office:word" xmlns:w="http://schemas.openxmlformats.org/wordprocessingml/2006/main" xmlns:w14="http://schemas.microsoft.com/office/word/2010/wordml" xmlns:w15="http://schemas.microsoft.com/office/word/2012/wordml" xmlns:wpg="http://schemas.microsoft.com/office/word/2010/wordprocessingGroup" xmlns:wpi="http://schemas.microsoft.com/office/word/2010/wordprocessingInk" xmlns:wne="http://schemas.microsoft.com/office/word/2006/wordml" xmlns:wps="http://schemas.microsoft.com/office/word/2010/wordprocessingShape" mc:Ignorable="w14 w15 wp14">
+<w:numbering xmlns:wpc="http://schemas.microsoft.com/office/word/2010/wordprocessingCanvas" xmlns:cx="http://schemas.microsoft.com/office/drawing/2014/chartex" xmlns:cx1="http://schemas.microsoft.com/office/drawing/2015/9/8/chartex" xmlns:mc="http://schemas.openxmlformats.org/markup-compatibility/2006" xmlns:o="urn:schemas-microsoft-com:office:office" xmlns:r="http://schemas.openxmlformats.org/officeDocument/2006/relationships" xmlns:m="http://schemas.openxmlformats.org/officeDocument/2006/math" xmlns:v="urn:schemas-microsoft-com:vml" xmlns:wp14="http://schemas.microsoft.com/office/word/2010/wordprocessingDrawing" xmlns:wp="http://schemas.openxmlformats.org/drawingml/2006/wordprocessingDrawing" xmlns:w10="urn:schemas-microsoft-com:office:word" xmlns:w="http://schemas.openxmlformats.org/wordprocessingml/2006/main" xmlns:w14="http://schemas.microsoft.com/office/word/2010/wordml" xmlns:w15="http://schemas.microsoft.com/office/word/2012/wordml" xmlns:w16se="http://schemas.microsoft.com/office/word/2015/wordml/symex" xmlns:wpg="http://schemas.microsoft.com/office/word/2010/wordprocessingGroup" xmlns:wpi="http://schemas.microsoft.com/office/word/2010/wordprocessingInk" xmlns:wne="http://schemas.microsoft.com/office/word/2006/wordml" xmlns:wps="http://schemas.microsoft.com/office/word/2010/wordprocessingShape" mc:Ignorable="w14 w15 w16se wp14">
   <w:abstractNum w:abstractNumId="0" w15:restartNumberingAfterBreak="0">
     <w:nsid w:val="5ED71F84"/>
     <w:multiLevelType w:val="hybridMultilevel"/>
@@ -2955,7 +3204,7 @@
 </file>
 
 <file path=word/styles.xml><?xml version="1.0" encoding="utf-8"?>
-<w:styles xmlns:mc="http://schemas.openxmlformats.org/markup-compatibility/2006" xmlns:r="http://schemas.openxmlformats.org/officeDocument/2006/relationships" xmlns:w="http://schemas.openxmlformats.org/wordprocessingml/2006/main" xmlns:w14="http://schemas.microsoft.com/office/word/2010/wordml" xmlns:w15="http://schemas.microsoft.com/office/word/2012/wordml" mc:Ignorable="w14 w15">
+<w:styles xmlns:mc="http://schemas.openxmlformats.org/markup-compatibility/2006" xmlns:r="http://schemas.openxmlformats.org/officeDocument/2006/relationships" xmlns:w="http://schemas.openxmlformats.org/wordprocessingml/2006/main" xmlns:w14="http://schemas.microsoft.com/office/word/2010/wordml" xmlns:w15="http://schemas.microsoft.com/office/word/2012/wordml" xmlns:w16se="http://schemas.microsoft.com/office/word/2015/wordml/symex" mc:Ignorable="w14 w15 w16se">
   <w:docDefaults>
     <w:rPrDefault>
       <w:rPr>
@@ -3715,7 +3964,7 @@
 </file>
 
 <file path=word/glossary/document.xml><?xml version="1.0" encoding="utf-8"?>
-<w:glossaryDocument xmlns:wpc="http://schemas.microsoft.com/office/word/2010/wordprocessingCanvas" xmlns:mc="http://schemas.openxmlformats.org/markup-compatibility/2006" xmlns:o="urn:schemas-microsoft-com:office:office" xmlns:r="http://schemas.openxmlformats.org/officeDocument/2006/relationships" xmlns:m="http://schemas.openxmlformats.org/officeDocument/2006/math" xmlns:v="urn:schemas-microsoft-com:vml" xmlns:wp14="http://schemas.microsoft.com/office/word/2010/wordprocessingDrawing" xmlns:wp="http://schemas.openxmlformats.org/drawingml/2006/wordprocessingDrawing" xmlns:w10="urn:schemas-microsoft-com:office:word" xmlns:w="http://schemas.openxmlformats.org/wordprocessingml/2006/main" xmlns:w14="http://schemas.microsoft.com/office/word/2010/wordml" xmlns:w15="http://schemas.microsoft.com/office/word/2012/wordml" xmlns:wpg="http://schemas.microsoft.com/office/word/2010/wordprocessingGroup" xmlns:wpi="http://schemas.microsoft.com/office/word/2010/wordprocessingInk" xmlns:wne="http://schemas.microsoft.com/office/word/2006/wordml" xmlns:wps="http://schemas.microsoft.com/office/word/2010/wordprocessingShape" mc:Ignorable="w14 w15 wp14">
+<w:glossaryDocument xmlns:wpc="http://schemas.microsoft.com/office/word/2010/wordprocessingCanvas" xmlns:cx="http://schemas.microsoft.com/office/drawing/2014/chartex" xmlns:cx1="http://schemas.microsoft.com/office/drawing/2015/9/8/chartex" xmlns:mc="http://schemas.openxmlformats.org/markup-compatibility/2006" xmlns:o="urn:schemas-microsoft-com:office:office" xmlns:r="http://schemas.openxmlformats.org/officeDocument/2006/relationships" xmlns:m="http://schemas.openxmlformats.org/officeDocument/2006/math" xmlns:v="urn:schemas-microsoft-com:vml" xmlns:wp14="http://schemas.microsoft.com/office/word/2010/wordprocessingDrawing" xmlns:wp="http://schemas.openxmlformats.org/drawingml/2006/wordprocessingDrawing" xmlns:w10="urn:schemas-microsoft-com:office:word" xmlns:w="http://schemas.openxmlformats.org/wordprocessingml/2006/main" xmlns:w14="http://schemas.microsoft.com/office/word/2010/wordml" xmlns:w15="http://schemas.microsoft.com/office/word/2012/wordml" xmlns:w16se="http://schemas.microsoft.com/office/word/2015/wordml/symex" xmlns:wpg="http://schemas.microsoft.com/office/word/2010/wordprocessingGroup" xmlns:wpi="http://schemas.microsoft.com/office/word/2010/wordprocessingInk" xmlns:wne="http://schemas.microsoft.com/office/word/2006/wordml" xmlns:wps="http://schemas.microsoft.com/office/word/2010/wordprocessingShape" mc:Ignorable="w14 w15 w16se wp14">
   <w:docParts>
     <w:docPart>
       <w:docPartPr>
@@ -3835,20 +4084,20 @@
 </file>
 
 <file path=word/glossary/fontTable.xml><?xml version="1.0" encoding="utf-8"?>
-<w:fonts xmlns:mc="http://schemas.openxmlformats.org/markup-compatibility/2006" xmlns:r="http://schemas.openxmlformats.org/officeDocument/2006/relationships" xmlns:w="http://schemas.openxmlformats.org/wordprocessingml/2006/main" xmlns:w14="http://schemas.microsoft.com/office/word/2010/wordml" xmlns:w15="http://schemas.microsoft.com/office/word/2012/wordml" mc:Ignorable="w14 w15">
+<w:fonts xmlns:mc="http://schemas.openxmlformats.org/markup-compatibility/2006" xmlns:r="http://schemas.openxmlformats.org/officeDocument/2006/relationships" xmlns:w="http://schemas.openxmlformats.org/wordprocessingml/2006/main" xmlns:w14="http://schemas.microsoft.com/office/word/2010/wordml" xmlns:w15="http://schemas.microsoft.com/office/word/2012/wordml" xmlns:w16se="http://schemas.microsoft.com/office/word/2015/wordml/symex" mc:Ignorable="w14 w15 w16se">
   <w:font w:name="Courier New">
     <w:panose1 w:val="02070309020205020404"/>
     <w:charset w:val="00"/>
     <w:family w:val="modern"/>
     <w:pitch w:val="fixed"/>
-    <w:sig w:usb0="E0002AFF" w:usb1="C0007843" w:usb2="00000009" w:usb3="00000000" w:csb0="000001FF" w:csb1="00000000"/>
+    <w:sig w:usb0="E0002EFF" w:usb1="C0007843" w:usb2="00000009" w:usb3="00000000" w:csb0="000001FF" w:csb1="00000000"/>
   </w:font>
   <w:font w:name="Times New Roman">
     <w:panose1 w:val="02020603050405020304"/>
     <w:charset w:val="00"/>
     <w:family w:val="roman"/>
     <w:pitch w:val="variable"/>
-    <w:sig w:usb0="E0002AFF" w:usb1="C0007841" w:usb2="00000009" w:usb3="00000000" w:csb0="000001FF" w:csb1="00000000"/>
+    <w:sig w:usb0="E0002EFF" w:usb1="C0007843" w:usb2="00000009" w:usb3="00000000" w:csb0="000001FF" w:csb1="00000000"/>
   </w:font>
   <w:font w:name="Wingdings">
     <w:panose1 w:val="05000000000000000000"/>
@@ -3869,7 +4118,7 @@
     <w:charset w:val="00"/>
     <w:family w:val="swiss"/>
     <w:pitch w:val="variable"/>
-    <w:sig w:usb0="E0002AFF" w:usb1="C0007843" w:usb2="00000009" w:usb3="00000000" w:csb0="000001FF" w:csb1="00000000"/>
+    <w:sig w:usb0="E0002EFF" w:usb1="C0007843" w:usb2="00000009" w:usb3="00000000" w:csb0="000001FF" w:csb1="00000000"/>
   </w:font>
   <w:font w:name="Franklin Gothic Medium">
     <w:panose1 w:val="020B0603020102020204"/>
@@ -3879,18 +4128,19 @@
     <w:sig w:usb0="00000287" w:usb1="00000000" w:usb2="00000000" w:usb3="00000000" w:csb0="0000009F" w:csb1="00000000"/>
   </w:font>
   <w:font w:name="Segoe UI">
+    <w:altName w:val="Courier New"/>
     <w:panose1 w:val="020B0502040204020203"/>
     <w:charset w:val="00"/>
     <w:family w:val="swiss"/>
     <w:pitch w:val="variable"/>
-    <w:sig w:usb0="E10022FF" w:usb1="C000E47F" w:usb2="00000029" w:usb3="00000000" w:csb0="000001DF" w:csb1="00000000"/>
+    <w:sig w:usb0="E4002EFF" w:usb1="C000E47F" w:usb2="00000009" w:usb3="00000000" w:csb0="000001FF" w:csb1="00000000"/>
   </w:font>
   <w:font w:name="Consolas">
     <w:panose1 w:val="020B0609020204030204"/>
     <w:charset w:val="00"/>
     <w:family w:val="modern"/>
     <w:pitch w:val="fixed"/>
-    <w:sig w:usb0="E10002FF" w:usb1="4000FCFF" w:usb2="00000009" w:usb3="00000000" w:csb0="0000019F" w:csb1="00000000"/>
+    <w:sig w:usb0="E00002FF" w:usb1="0000FCFF" w:usb2="00000001" w:usb3="00000000" w:csb0="0000019F" w:csb1="00000000"/>
   </w:font>
   <w:font w:name="Calibri">
     <w:panose1 w:val="020F0502020204030204"/>
@@ -3910,7 +4160,7 @@
 </file>
 
 <file path=word/glossary/settings.xml><?xml version="1.0" encoding="utf-8"?>
-<w:settings xmlns:mc="http://schemas.openxmlformats.org/markup-compatibility/2006" xmlns:o="urn:schemas-microsoft-com:office:office" xmlns:r="http://schemas.openxmlformats.org/officeDocument/2006/relationships" xmlns:m="http://schemas.openxmlformats.org/officeDocument/2006/math" xmlns:v="urn:schemas-microsoft-com:vml" xmlns:w10="urn:schemas-microsoft-com:office:word" xmlns:w="http://schemas.openxmlformats.org/wordprocessingml/2006/main" xmlns:w14="http://schemas.microsoft.com/office/word/2010/wordml" xmlns:w15="http://schemas.microsoft.com/office/word/2012/wordml" xmlns:sl="http://schemas.openxmlformats.org/schemaLibrary/2006/main" mc:Ignorable="w14 w15">
+<w:settings xmlns:mc="http://schemas.openxmlformats.org/markup-compatibility/2006" xmlns:o="urn:schemas-microsoft-com:office:office" xmlns:r="http://schemas.openxmlformats.org/officeDocument/2006/relationships" xmlns:m="http://schemas.openxmlformats.org/officeDocument/2006/math" xmlns:v="urn:schemas-microsoft-com:vml" xmlns:w10="urn:schemas-microsoft-com:office:word" xmlns:w="http://schemas.openxmlformats.org/wordprocessingml/2006/main" xmlns:w14="http://schemas.microsoft.com/office/word/2010/wordml" xmlns:w15="http://schemas.microsoft.com/office/word/2012/wordml" xmlns:w16se="http://schemas.microsoft.com/office/word/2015/wordml/symex" xmlns:sl="http://schemas.openxmlformats.org/schemaLibrary/2006/main" mc:Ignorable="w14 w15 w16se">
   <w:view w:val="normal"/>
   <w:defaultTabStop w:val="720"/>
   <w:characterSpacingControl w:val="doNotCompress"/>
@@ -3930,6 +4180,7 @@
     <w:rsid w:val="002F2FA9"/>
     <w:rsid w:val="003C1536"/>
     <w:rsid w:val="005D626F"/>
+    <w:rsid w:val="00800835"/>
     <w:rsid w:val="008C4C1E"/>
     <w:rsid w:val="009117C9"/>
     <w:rsid w:val="009150B5"/>
@@ -3960,7 +4211,7 @@
 </file>
 
 <file path=word/glossary/styles.xml><?xml version="1.0" encoding="utf-8"?>
-<w:styles xmlns:mc="http://schemas.openxmlformats.org/markup-compatibility/2006" xmlns:r="http://schemas.openxmlformats.org/officeDocument/2006/relationships" xmlns:w="http://schemas.openxmlformats.org/wordprocessingml/2006/main" xmlns:w14="http://schemas.microsoft.com/office/word/2010/wordml" xmlns:w15="http://schemas.microsoft.com/office/word/2012/wordml" mc:Ignorable="w14 w15">
+<w:styles xmlns:mc="http://schemas.openxmlformats.org/markup-compatibility/2006" xmlns:r="http://schemas.openxmlformats.org/officeDocument/2006/relationships" xmlns:w="http://schemas.openxmlformats.org/wordprocessingml/2006/main" xmlns:w14="http://schemas.microsoft.com/office/word/2010/wordml" xmlns:w15="http://schemas.microsoft.com/office/word/2012/wordml" xmlns:w16se="http://schemas.microsoft.com/office/word/2015/wordml/symex" mc:Ignorable="w14 w15 w16se">
   <w:docDefaults>
     <w:rPrDefault>
       <w:rPr>
@@ -4513,7 +4764,7 @@
 </file>
 
 <file path=word/glossary/webSettings.xml><?xml version="1.0" encoding="utf-8"?>
-<w:webSettings xmlns:mc="http://schemas.openxmlformats.org/markup-compatibility/2006" xmlns:r="http://schemas.openxmlformats.org/officeDocument/2006/relationships" xmlns:w="http://schemas.openxmlformats.org/wordprocessingml/2006/main" xmlns:w14="http://schemas.microsoft.com/office/word/2010/wordml" xmlns:w15="http://schemas.microsoft.com/office/word/2012/wordml" mc:Ignorable="w14 w15">
+<w:webSettings xmlns:mc="http://schemas.openxmlformats.org/markup-compatibility/2006" xmlns:r="http://schemas.openxmlformats.org/officeDocument/2006/relationships" xmlns:w="http://schemas.openxmlformats.org/wordprocessingml/2006/main" xmlns:w14="http://schemas.microsoft.com/office/word/2010/wordml" xmlns:w15="http://schemas.microsoft.com/office/word/2012/wordml" xmlns:w16se="http://schemas.microsoft.com/office/word/2015/wordml/symex" mc:Ignorable="w14 w15 w16se">
   <w:optimizeForBrowser/>
   <w:allowPNG/>
 </w:webSettings>
@@ -4742,7 +4993,7 @@
 </file>
 
 <file path=customXml/itemProps2.xml><?xml version="1.0" encoding="utf-8"?>
-<ds:datastoreItem xmlns:ds="http://schemas.openxmlformats.org/officeDocument/2006/customXml" ds:itemID="{51766AB6-D94A-4AED-B482-0993097F1454}">
+<ds:datastoreItem xmlns:ds="http://schemas.openxmlformats.org/officeDocument/2006/customXml" ds:itemID="{321D7042-0A93-44BD-B229-3A849A7D75D8}">
   <ds:schemaRefs>
     <ds:schemaRef ds:uri="http://schemas.openxmlformats.org/officeDocument/2006/bibliography"/>
   </ds:schemaRefs>

</xml_diff>

<commit_message>
updating some projects info and link to email
</commit_message>
<xml_diff>
--- a/Khalid_Alnuaim_CV.docx
+++ b/Khalid_Alnuaim_CV.docx
@@ -101,7 +101,7 @@
                 <w:sz w:val="16"/>
                 <w:szCs w:val="16"/>
               </w:rPr>
-              <w:t xml:space="preserve"> </w:t>
+              <w:t>Riyadh, Saudi Arabia</w:t>
             </w:r>
             <w:r>
               <w:rPr>
@@ -110,10 +110,23 @@
                 <w:sz w:val="16"/>
                 <w:szCs w:val="16"/>
               </w:rPr>
-              <w:t>Riyadh, Saudi Arabia</w:t>
-            </w:r>
-            <w:r>
-              <w:rPr>
+              <w:t xml:space="preserve"> </w:t>
+            </w:r>
+            <w:r>
+              <w:rPr>
+                <w:rStyle w:val="Emphasis"/>
+                <w:rFonts w:ascii="Consolas" w:hAnsi="Consolas" w:cs="Consolas"/>
+                <w:b/>
+                <w:bCs/>
+                <w:color w:val="000000" w:themeColor="text1"/>
+                <w:sz w:val="16"/>
+                <w:szCs w:val="16"/>
+              </w:rPr>
+              <w:t>|</w:t>
+            </w:r>
+            <w:r>
+              <w:rPr>
+                <w:rStyle w:val="Emphasis"/>
                 <w:rFonts w:ascii="Consolas" w:hAnsi="Consolas" w:cs="Consolas"/>
                 <w:color w:val="7F7F7F" w:themeColor="text1" w:themeTint="80"/>
                 <w:sz w:val="16"/>
@@ -121,6 +134,83 @@
               </w:rPr>
               <w:t xml:space="preserve"> </w:t>
             </w:r>
+            <w:hyperlink r:id="rId9" w:history="1">
+              <w:r>
+                <w:rPr>
+                  <w:rStyle w:val="Hyperlink"/>
+                  <w:rFonts w:ascii="Consolas" w:hAnsi="Consolas" w:cs="Consolas"/>
+                  <w:color w:val="7F7F7F" w:themeColor="text1" w:themeTint="80"/>
+                  <w:sz w:val="16"/>
+                  <w:szCs w:val="16"/>
+                  <w:u w:val="none"/>
+                </w:rPr>
+                <w:t>k</w:t>
+              </w:r>
+              <w:r>
+                <w:rPr>
+                  <w:rStyle w:val="Hyperlink"/>
+                  <w:rFonts w:ascii="Consolas" w:hAnsi="Consolas" w:cs="Consolas"/>
+                  <w:color w:val="7F7F7F" w:themeColor="text1" w:themeTint="80"/>
+                  <w:sz w:val="16"/>
+                  <w:szCs w:val="16"/>
+                  <w:u w:val="none"/>
+                </w:rPr>
+                <w:t>nuaim</w:t>
+              </w:r>
+              <w:r>
+                <w:rPr>
+                  <w:rStyle w:val="Hyperlink"/>
+                  <w:rFonts w:ascii="Consolas" w:hAnsi="Consolas" w:cs="Consolas"/>
+                  <w:color w:val="7F7F7F" w:themeColor="text1" w:themeTint="80"/>
+                  <w:sz w:val="16"/>
+                  <w:szCs w:val="16"/>
+                  <w:u w:val="none"/>
+                </w:rPr>
+                <w:t xml:space="preserve"> </w:t>
+              </w:r>
+              <w:r>
+                <w:rPr>
+                  <w:rStyle w:val="Hyperlink"/>
+                  <w:rFonts w:ascii="Consolas" w:hAnsi="Consolas" w:cs="Consolas"/>
+                  <w:color w:val="7F7F7F" w:themeColor="text1" w:themeTint="80"/>
+                  <w:sz w:val="16"/>
+                  <w:szCs w:val="16"/>
+                  <w:u w:val="none"/>
+                </w:rPr>
+                <w:t>@</w:t>
+              </w:r>
+              <w:r>
+                <w:rPr>
+                  <w:rStyle w:val="Hyperlink"/>
+                  <w:rFonts w:ascii="Consolas" w:hAnsi="Consolas" w:cs="Consolas"/>
+                  <w:color w:val="7F7F7F" w:themeColor="text1" w:themeTint="80"/>
+                  <w:sz w:val="16"/>
+                  <w:szCs w:val="16"/>
+                  <w:u w:val="none"/>
+                </w:rPr>
+                <w:t xml:space="preserve"> </w:t>
+              </w:r>
+              <w:r>
+                <w:rPr>
+                  <w:rStyle w:val="Hyperlink"/>
+                  <w:rFonts w:ascii="Consolas" w:hAnsi="Consolas" w:cs="Consolas"/>
+                  <w:color w:val="7F7F7F" w:themeColor="text1" w:themeTint="80"/>
+                  <w:sz w:val="16"/>
+                  <w:szCs w:val="16"/>
+                  <w:u w:val="none"/>
+                </w:rPr>
+                <w:t>gmail.com</w:t>
+              </w:r>
+            </w:hyperlink>
+            <w:r>
+              <w:rPr>
+                <w:rFonts w:ascii="Consolas" w:hAnsi="Consolas" w:cs="Consolas"/>
+                <w:color w:val="7F7F7F" w:themeColor="text1" w:themeTint="80"/>
+                <w:sz w:val="16"/>
+                <w:szCs w:val="16"/>
+              </w:rPr>
+              <w:t xml:space="preserve"> </w:t>
+            </w:r>
             <w:r>
               <w:rPr>
                 <w:rStyle w:val="Emphasis"/>
@@ -143,56 +233,7 @@
               </w:rPr>
               <w:t xml:space="preserve"> </w:t>
             </w:r>
-            <w:r>
-              <w:rPr>
-                <w:rFonts w:ascii="Consolas" w:hAnsi="Consolas" w:cs="Consolas"/>
-                <w:color w:val="7F7F7F" w:themeColor="text1" w:themeTint="80"/>
-                <w:sz w:val="16"/>
-                <w:szCs w:val="16"/>
-              </w:rPr>
-              <w:t>k</w:t>
-            </w:r>
-            <w:r>
-              <w:rPr>
-                <w:rFonts w:ascii="Consolas" w:hAnsi="Consolas" w:cs="Consolas"/>
-                <w:color w:val="7F7F7F" w:themeColor="text1" w:themeTint="80"/>
-                <w:sz w:val="16"/>
-                <w:szCs w:val="16"/>
-              </w:rPr>
-              <w:t>nuaim@gmail.com</w:t>
-            </w:r>
-            <w:r>
-              <w:rPr>
-                <w:rFonts w:ascii="Consolas" w:hAnsi="Consolas" w:cs="Consolas"/>
-                <w:color w:val="7F7F7F" w:themeColor="text1" w:themeTint="80"/>
-                <w:sz w:val="16"/>
-                <w:szCs w:val="16"/>
-              </w:rPr>
-              <w:t xml:space="preserve"> </w:t>
-            </w:r>
-            <w:r>
-              <w:rPr>
-                <w:rStyle w:val="Emphasis"/>
-                <w:rFonts w:ascii="Consolas" w:hAnsi="Consolas" w:cs="Consolas"/>
-                <w:b/>
-                <w:bCs/>
-                <w:color w:val="000000" w:themeColor="text1"/>
-                <w:sz w:val="16"/>
-                <w:szCs w:val="16"/>
-              </w:rPr>
-              <w:t>|</w:t>
-            </w:r>
-            <w:r>
-              <w:rPr>
-                <w:rStyle w:val="Emphasis"/>
-                <w:rFonts w:ascii="Consolas" w:hAnsi="Consolas" w:cs="Consolas"/>
-                <w:color w:val="7F7F7F" w:themeColor="text1" w:themeTint="80"/>
-                <w:sz w:val="16"/>
-                <w:szCs w:val="16"/>
-              </w:rPr>
-              <w:t xml:space="preserve"> </w:t>
-            </w:r>
-            <w:hyperlink r:id="rId9" w:history="1">
+            <w:hyperlink r:id="rId10" w:history="1">
               <w:r>
                 <w:rPr>
                   <w:rStyle w:val="Hyperlink"/>
@@ -943,7 +984,27 @@
                         <w:sz w:val="18"/>
                         <w:szCs w:val="18"/>
                       </w:rPr>
-                      <w:t>Configured and styled the marketplace for the company, which included installing and setting up the company's blog and managing the company's emails system</w:t>
+                      <w:t xml:space="preserve">Configured and styled the </w:t>
+                    </w:r>
+                    <w:r>
+                      <w:rPr>
+                        <w:caps w:val="0"/>
+                        <w:color w:val="595959" w:themeColor="text1" w:themeTint="A6"/>
+                        <w:sz w:val="18"/>
+                        <w:szCs w:val="18"/>
+                      </w:rPr>
+                      <w:t xml:space="preserve">online </w:t>
+                    </w:r>
+                    <w:bookmarkStart w:id="1" w:name="_GoBack"/>
+                    <w:bookmarkEnd w:id="1"/>
+                    <w:r>
+                      <w:rPr>
+                        <w:caps w:val="0"/>
+                        <w:color w:val="595959" w:themeColor="text1" w:themeTint="A6"/>
+                        <w:sz w:val="18"/>
+                        <w:szCs w:val="18"/>
+                      </w:rPr>
+                      <w:t>marketplace for the company, which included installing and setting up the company's blog and managing the company's emails system</w:t>
                     </w:r>
                     <w:r>
                       <w:rPr>
@@ -1139,7 +1200,7 @@
               </w:rPr>
               <w:t>[</w:t>
             </w:r>
-            <w:hyperlink r:id="rId10" w:history="1">
+            <w:hyperlink r:id="rId11" w:history="1">
               <w:r>
                 <w:rPr>
                   <w:rStyle w:val="Hyperlink"/>
@@ -1164,15 +1225,14 @@
           </w:p>
           <w:p>
             <w:pPr>
-              <w:spacing w:after="0"/>
+              <w:pStyle w:val="Heading2"/>
               <w:jc w:val="both"/>
               <w:rPr>
                 <w:b/>
                 <w:bCs/>
-                <w:caps/>
+                <w:caps w:val="0"/>
                 <w:color w:val="auto"/>
-                <w:sz w:val="20"/>
-                <w:szCs w:val="20"/>
+                <w:kern w:val="0"/>
               </w:rPr>
             </w:pPr>
           </w:p>
@@ -1181,6 +1241,154 @@
               <w:pStyle w:val="Heading2"/>
               <w:jc w:val="both"/>
               <w:rPr>
+                <w:rFonts w:ascii="Consolas" w:hAnsi="Consolas" w:cs="Consolas"/>
+                <w:caps w:val="0"/>
+                <w:color w:val="808080" w:themeColor="background1" w:themeShade="80"/>
+                <w:kern w:val="0"/>
+              </w:rPr>
+            </w:pPr>
+            <w:r>
+              <w:rPr>
+                <w:b/>
+                <w:bCs/>
+                <w:caps w:val="0"/>
+                <w:color w:val="auto"/>
+                <w:kern w:val="0"/>
+              </w:rPr>
+              <w:t xml:space="preserve">LIFESTYLE, </w:t>
+            </w:r>
+            <w:r>
+              <w:rPr>
+                <w:rFonts w:ascii="Consolas" w:hAnsi="Consolas" w:cs="Consolas"/>
+                <w:caps w:val="0"/>
+                <w:color w:val="808080" w:themeColor="background1" w:themeShade="80"/>
+                <w:kern w:val="0"/>
+              </w:rPr>
+              <w:t>KFSH&amp;RC</w:t>
+            </w:r>
+          </w:p>
+          <w:p>
+            <w:pPr>
+              <w:spacing w:after="0"/>
+              <w:jc w:val="both"/>
+              <w:rPr>
+                <w:rFonts w:ascii="Consolas" w:hAnsi="Consolas" w:cs="Consolas"/>
+                <w:color w:val="A6A6A6" w:themeColor="background1" w:themeShade="A6"/>
+              </w:rPr>
+            </w:pPr>
+            <w:r>
+              <w:rPr>
+                <w:rFonts w:ascii="Consolas" w:hAnsi="Consolas" w:cs="Consolas"/>
+                <w:color w:val="A6A6A6" w:themeColor="background1" w:themeShade="A6"/>
+              </w:rPr>
+              <w:t>Technologies: Java, Web (HTML, CSS and JS)</w:t>
+            </w:r>
+            <w:r>
+              <w:rPr>
+                <w:rFonts w:ascii="Consolas" w:hAnsi="Consolas" w:cs="Consolas"/>
+                <w:color w:val="A6A6A6" w:themeColor="background1" w:themeShade="A6"/>
+              </w:rPr>
+              <w:t xml:space="preserve"> and </w:t>
+            </w:r>
+            <w:r>
+              <w:rPr>
+                <w:rFonts w:ascii="Consolas" w:hAnsi="Consolas" w:cs="Consolas"/>
+                <w:color w:val="A6A6A6" w:themeColor="background1" w:themeShade="A6"/>
+              </w:rPr>
+              <w:t>Objective-C</w:t>
+            </w:r>
+          </w:p>
+          <w:p>
+            <w:pPr>
+              <w:pStyle w:val="Heading2"/>
+              <w:jc w:val="both"/>
+              <w:rPr>
+                <w:caps w:val="0"/>
+                <w:color w:val="595959" w:themeColor="text1" w:themeTint="A6"/>
+                <w:kern w:val="0"/>
+              </w:rPr>
+            </w:pPr>
+            <w:r>
+              <w:rPr>
+                <w:caps w:val="0"/>
+                <w:color w:val="595959" w:themeColor="text1" w:themeTint="A6"/>
+                <w:kern w:val="0"/>
+              </w:rPr>
+              <w:t>A health tracking application consisting of two parts, the client and the back end.</w:t>
+            </w:r>
+            <w:r>
+              <w:rPr>
+                <w:caps w:val="0"/>
+                <w:color w:val="595959" w:themeColor="text1" w:themeTint="A6"/>
+                <w:kern w:val="0"/>
+              </w:rPr>
+              <w:t xml:space="preserve"> </w:t>
+            </w:r>
+            <w:r>
+              <w:rPr>
+                <w:caps w:val="0"/>
+                <w:color w:val="595959" w:themeColor="text1" w:themeTint="A6"/>
+                <w:kern w:val="0"/>
+              </w:rPr>
+              <w:t xml:space="preserve">The client is the source of the data, which is implemented in Sehaty’s iOS application and reads all the patient records from Apple's Health app for the iPhone. It then sends </w:t>
+            </w:r>
+            <w:r>
+              <w:rPr>
+                <w:caps w:val="0"/>
+                <w:color w:val="595959" w:themeColor="text1" w:themeTint="A6"/>
+                <w:kern w:val="0"/>
+              </w:rPr>
+              <w:t xml:space="preserve">the </w:t>
+            </w:r>
+            <w:r>
+              <w:rPr>
+                <w:caps w:val="0"/>
+                <w:color w:val="595959" w:themeColor="text1" w:themeTint="A6"/>
+                <w:kern w:val="0"/>
+              </w:rPr>
+              <w:t xml:space="preserve">records to the back end for storage, </w:t>
+            </w:r>
+            <w:r>
+              <w:rPr>
+                <w:caps w:val="0"/>
+                <w:color w:val="595959" w:themeColor="text1" w:themeTint="A6"/>
+                <w:kern w:val="0"/>
+              </w:rPr>
+              <w:t>which is completed manually based on patient action or by the background fetching feature if enabled by the patient</w:t>
+            </w:r>
+            <w:r>
+              <w:rPr>
+                <w:caps w:val="0"/>
+                <w:color w:val="595959" w:themeColor="text1" w:themeTint="A6"/>
+                <w:kern w:val="0"/>
+              </w:rPr>
+              <w:t>. Lifestyle’s back end handles most of the</w:t>
+            </w:r>
+            <w:r>
+              <w:t xml:space="preserve"> </w:t>
+            </w:r>
+            <w:r>
+              <w:rPr>
+                <w:caps w:val="0"/>
+                <w:color w:val="595959" w:themeColor="text1" w:themeTint="A6"/>
+                <w:kern w:val="0"/>
+              </w:rPr>
+              <w:t>business logic</w:t>
+            </w:r>
+            <w:r>
+              <w:rPr>
+                <w:caps w:val="0"/>
+                <w:color w:val="595959" w:themeColor="text1" w:themeTint="A6"/>
+                <w:kern w:val="0"/>
+              </w:rPr>
+              <w:t>, as well as what to insert, update, retrieve, and delete. It also communicates with Sehaty’s back end through a Simple Object Access Protocol (SOAP) web service.</w:t>
+            </w:r>
+          </w:p>
+          <w:p>
+            <w:pPr>
+              <w:pStyle w:val="Heading2"/>
+              <w:jc w:val="both"/>
+              <w:rPr>
                 <w:b/>
                 <w:bCs/>
                 <w:caps w:val="0"/>
@@ -1194,21 +1402,22 @@
               <w:pStyle w:val="Heading2"/>
               <w:jc w:val="both"/>
               <w:rPr>
-                <w:rFonts w:ascii="Consolas" w:hAnsi="Consolas" w:cs="Consolas"/>
-                <w:caps w:val="0"/>
-                <w:color w:val="808080" w:themeColor="background1" w:themeShade="80"/>
-                <w:kern w:val="0"/>
-              </w:rPr>
-            </w:pPr>
-            <w:r>
-              <w:rPr>
                 <w:b/>
                 <w:bCs/>
                 <w:caps w:val="0"/>
                 <w:color w:val="auto"/>
                 <w:kern w:val="0"/>
               </w:rPr>
-              <w:t xml:space="preserve">LIFESTYLE, </w:t>
+            </w:pPr>
+            <w:r>
+              <w:rPr>
+                <w:b/>
+                <w:bCs/>
+                <w:caps w:val="0"/>
+                <w:color w:val="auto"/>
+                <w:kern w:val="0"/>
+              </w:rPr>
+              <w:t xml:space="preserve">MYSHARE DRIVE, </w:t>
             </w:r>
             <w:r>
               <w:rPr>
@@ -1234,13 +1443,37 @@
                 <w:rFonts w:ascii="Consolas" w:hAnsi="Consolas" w:cs="Consolas"/>
                 <w:color w:val="A6A6A6" w:themeColor="background1" w:themeShade="A6"/>
               </w:rPr>
-              <w:t>Technologies: Java, Web (HTML, CSS and JS)</w:t>
+              <w:t xml:space="preserve">Technologies: </w:t>
+            </w:r>
+            <w:r>
+              <w:t xml:space="preserve"> </w:t>
             </w:r>
             <w:r>
               <w:rPr>
                 <w:rFonts w:ascii="Consolas" w:hAnsi="Consolas" w:cs="Consolas"/>
                 <w:color w:val="A6A6A6" w:themeColor="background1" w:themeShade="A6"/>
               </w:rPr>
+              <w:t>Batch file</w:t>
+            </w:r>
+            <w:r>
+              <w:rPr>
+                <w:rFonts w:ascii="Consolas" w:hAnsi="Consolas" w:cs="Consolas"/>
+                <w:color w:val="A6A6A6" w:themeColor="background1" w:themeShade="A6"/>
+              </w:rPr>
+              <w:t xml:space="preserve">, </w:t>
+            </w:r>
+            <w:r>
+              <w:rPr>
+                <w:rFonts w:ascii="Consolas" w:hAnsi="Consolas" w:cs="Consolas"/>
+                <w:color w:val="A6A6A6" w:themeColor="background1" w:themeShade="A6"/>
+              </w:rPr>
+              <w:t>VBScript</w:t>
+            </w:r>
+            <w:r>
+              <w:rPr>
+                <w:rFonts w:ascii="Consolas" w:hAnsi="Consolas" w:cs="Consolas"/>
+                <w:color w:val="A6A6A6" w:themeColor="background1" w:themeShade="A6"/>
+              </w:rPr>
               <w:t xml:space="preserve"> and </w:t>
             </w:r>
             <w:r>
@@ -1248,7 +1481,7 @@
                 <w:rFonts w:ascii="Consolas" w:hAnsi="Consolas" w:cs="Consolas"/>
                 <w:color w:val="A6A6A6" w:themeColor="background1" w:themeShade="A6"/>
               </w:rPr>
-              <w:t>Objective-C</w:t>
+              <w:t>Windows Registry</w:t>
             </w:r>
           </w:p>
           <w:p>
@@ -1256,8 +1489,10 @@
               <w:pStyle w:val="Heading2"/>
               <w:jc w:val="both"/>
               <w:rPr>
+                <w:b/>
+                <w:bCs/>
                 <w:caps w:val="0"/>
-                <w:color w:val="595959" w:themeColor="text1" w:themeTint="A6"/>
+                <w:color w:val="auto"/>
                 <w:kern w:val="0"/>
               </w:rPr>
             </w:pPr>
@@ -1267,74 +1502,7 @@
                 <w:color w:val="595959" w:themeColor="text1" w:themeTint="A6"/>
                 <w:kern w:val="0"/>
               </w:rPr>
-              <w:t>A health tracking application consisting of two parts, the client and the back end.</w:t>
-            </w:r>
-            <w:r>
-              <w:rPr>
-                <w:caps w:val="0"/>
-                <w:color w:val="595959" w:themeColor="text1" w:themeTint="A6"/>
-                <w:kern w:val="0"/>
-              </w:rPr>
-              <w:t xml:space="preserve"> </w:t>
-            </w:r>
-            <w:r>
-              <w:rPr>
-                <w:caps w:val="0"/>
-                <w:color w:val="595959" w:themeColor="text1" w:themeTint="A6"/>
-                <w:kern w:val="0"/>
-              </w:rPr>
-              <w:t xml:space="preserve">The client is the source of the data, which is implemented in Sehaty’s iOS application and reads all the patient records from Apple's Health app for the iPhone. It then sends </w:t>
-            </w:r>
-            <w:r>
-              <w:rPr>
-                <w:caps w:val="0"/>
-                <w:color w:val="595959" w:themeColor="text1" w:themeTint="A6"/>
-                <w:kern w:val="0"/>
-              </w:rPr>
-              <w:t xml:space="preserve">the </w:t>
-            </w:r>
-            <w:r>
-              <w:rPr>
-                <w:caps w:val="0"/>
-                <w:color w:val="595959" w:themeColor="text1" w:themeTint="A6"/>
-                <w:kern w:val="0"/>
-              </w:rPr>
-              <w:t xml:space="preserve">records to the back end for storage, </w:t>
-            </w:r>
-            <w:r>
-              <w:rPr>
-                <w:caps w:val="0"/>
-                <w:color w:val="595959" w:themeColor="text1" w:themeTint="A6"/>
-                <w:kern w:val="0"/>
-              </w:rPr>
-              <w:t>which is completed manually based on patient action or by the background fetching feature if enabled by the patient</w:t>
-            </w:r>
-            <w:r>
-              <w:rPr>
-                <w:caps w:val="0"/>
-                <w:color w:val="595959" w:themeColor="text1" w:themeTint="A6"/>
-                <w:kern w:val="0"/>
-              </w:rPr>
-              <w:t>. Lifestyle’s back end handles most of the</w:t>
-            </w:r>
-            <w:r>
-              <w:t xml:space="preserve"> </w:t>
-            </w:r>
-            <w:r>
-              <w:rPr>
-                <w:caps w:val="0"/>
-                <w:color w:val="595959" w:themeColor="text1" w:themeTint="A6"/>
-                <w:kern w:val="0"/>
-              </w:rPr>
-              <w:t>business logic</w:t>
-            </w:r>
-            <w:r>
-              <w:rPr>
-                <w:caps w:val="0"/>
-                <w:color w:val="595959" w:themeColor="text1" w:themeTint="A6"/>
-                <w:kern w:val="0"/>
-              </w:rPr>
-              <w:t>, as well as what to insert, update, retrieve, and delete. It also communicates with Sehaty’s back end through a Simple Object Access Protocol (SOAP) web service.</w:t>
+              <w:t xml:space="preserve">An application that has been installed in over 1,000 PCs. It is a collection of Batch, VB Script, and registry files packaged inside of an .exe file that installs, configures, maintains, and monitors a WebDAV client (WebDrive) to connect to Alfresco (ECM). </w:t>
             </w:r>
           </w:p>
           <w:p>
@@ -1362,11 +1530,7 @@
                 <w:kern w:val="0"/>
               </w:rPr>
             </w:pPr>
-          </w:p>
-          <w:p>
-            <w:pPr>
-              <w:pStyle w:val="Heading2"/>
-              <w:jc w:val="both"/>
+            <w:r>
               <w:rPr>
                 <w:b/>
                 <w:bCs/>
@@ -1374,7 +1538,8 @@
                 <w:color w:val="auto"/>
                 <w:kern w:val="0"/>
               </w:rPr>
-            </w:pPr>
+              <w:t>VARIOUS JSF APPLICATIONS</w:t>
+            </w:r>
             <w:r>
               <w:rPr>
                 <w:b/>
@@ -1383,7 +1548,7 @@
                 <w:color w:val="auto"/>
                 <w:kern w:val="0"/>
               </w:rPr>
-              <w:t xml:space="preserve">MYSHARE DRIVE, </w:t>
+              <w:t xml:space="preserve">, </w:t>
             </w:r>
             <w:r>
               <w:rPr>
@@ -1409,118 +1574,7 @@
                 <w:rFonts w:ascii="Consolas" w:hAnsi="Consolas" w:cs="Consolas"/>
                 <w:color w:val="A6A6A6" w:themeColor="background1" w:themeShade="A6"/>
               </w:rPr>
-              <w:t xml:space="preserve">Technologies: </w:t>
-            </w:r>
-            <w:r>
-              <w:rPr>
-                <w:rFonts w:ascii="Consolas" w:hAnsi="Consolas" w:cs="Consolas"/>
-                <w:color w:val="A6A6A6" w:themeColor="background1" w:themeShade="A6"/>
-              </w:rPr>
-              <w:t>Batch Scripting</w:t>
-            </w:r>
-            <w:r>
-              <w:rPr>
-                <w:rFonts w:ascii="Consolas" w:hAnsi="Consolas" w:cs="Consolas"/>
-                <w:color w:val="A6A6A6" w:themeColor="background1" w:themeShade="A6"/>
-              </w:rPr>
-              <w:t xml:space="preserve">, </w:t>
-            </w:r>
-            <w:r>
-              <w:rPr>
-                <w:rFonts w:ascii="Consolas" w:hAnsi="Consolas" w:cs="Consolas"/>
-                <w:color w:val="A6A6A6" w:themeColor="background1" w:themeShade="A6"/>
-              </w:rPr>
-              <w:t>VBScript</w:t>
-            </w:r>
-            <w:r>
-              <w:rPr>
-                <w:rFonts w:ascii="Consolas" w:hAnsi="Consolas" w:cs="Consolas"/>
-                <w:color w:val="A6A6A6" w:themeColor="background1" w:themeShade="A6"/>
-              </w:rPr>
-              <w:t xml:space="preserve"> and </w:t>
-            </w:r>
-            <w:r>
-              <w:rPr>
-                <w:rFonts w:ascii="Consolas" w:hAnsi="Consolas" w:cs="Consolas"/>
-                <w:color w:val="A6A6A6" w:themeColor="background1" w:themeShade="A6"/>
-              </w:rPr>
-              <w:t>Windows Registry</w:t>
-            </w:r>
-          </w:p>
-          <w:p>
-            <w:pPr>
-              <w:pStyle w:val="Heading2"/>
-              <w:jc w:val="both"/>
-              <w:rPr>
-                <w:b/>
-                <w:bCs/>
-                <w:caps w:val="0"/>
-                <w:color w:val="auto"/>
-                <w:kern w:val="0"/>
-              </w:rPr>
-            </w:pPr>
-            <w:r>
-              <w:rPr>
-                <w:caps w:val="0"/>
-                <w:color w:val="595959" w:themeColor="text1" w:themeTint="A6"/>
-                <w:kern w:val="0"/>
-              </w:rPr>
-              <w:t xml:space="preserve">An application that has been installed in over 1,000 PCs. It is a collection of Batch, VB Script, and registry files packaged inside of an .exe file that installs, configures, maintains, and monitors a WebDAV client (WebDrive) to connect to Alfresco (ECM). </w:t>
-            </w:r>
-          </w:p>
-          <w:p>
-            <w:pPr>
-              <w:pStyle w:val="Heading2"/>
-              <w:jc w:val="both"/>
-              <w:rPr>
-                <w:b/>
-                <w:bCs/>
-                <w:caps w:val="0"/>
-                <w:color w:val="auto"/>
-                <w:kern w:val="0"/>
-              </w:rPr>
-            </w:pPr>
-          </w:p>
-          <w:p>
-            <w:pPr>
-              <w:pStyle w:val="Heading2"/>
-              <w:jc w:val="both"/>
-              <w:rPr>
-                <w:b/>
-                <w:bCs/>
-                <w:caps w:val="0"/>
-                <w:color w:val="auto"/>
-                <w:kern w:val="0"/>
-              </w:rPr>
-            </w:pPr>
-            <w:r>
-              <w:rPr>
-                <w:b/>
-                <w:bCs/>
-                <w:caps w:val="0"/>
-                <w:color w:val="auto"/>
-                <w:kern w:val="0"/>
-              </w:rPr>
-              <w:t>VARIOUS JSF APPLICATIONS</w:t>
-            </w:r>
-            <w:r>
-              <w:rPr>
-                <w:b/>
-                <w:bCs/>
-                <w:caps w:val="0"/>
-                <w:color w:val="auto"/>
-                <w:kern w:val="0"/>
-              </w:rPr>
-              <w:t xml:space="preserve">, </w:t>
-            </w:r>
-            <w:r>
-              <w:rPr>
-                <w:rFonts w:ascii="Consolas" w:hAnsi="Consolas" w:cs="Consolas"/>
-                <w:caps w:val="0"/>
-                <w:color w:val="808080" w:themeColor="background1" w:themeShade="80"/>
-                <w:kern w:val="0"/>
-              </w:rPr>
-              <w:t>KFSH&amp;RC</w:t>
+              <w:t>Technologies: Java, Web (HTML, CSS and JS)</w:t>
             </w:r>
           </w:p>
           <w:p>
@@ -1528,17 +1582,9 @@
               <w:spacing w:after="0"/>
               <w:jc w:val="both"/>
               <w:rPr>
-                <w:rFonts w:ascii="Consolas" w:hAnsi="Consolas" w:cs="Consolas"/>
-                <w:color w:val="A6A6A6" w:themeColor="background1" w:themeShade="A6"/>
+                <w:color w:val="595959" w:themeColor="text1" w:themeTint="A6"/>
               </w:rPr>
             </w:pPr>
-            <w:r>
-              <w:rPr>
-                <w:rFonts w:ascii="Consolas" w:hAnsi="Consolas" w:cs="Consolas"/>
-                <w:color w:val="A6A6A6" w:themeColor="background1" w:themeShade="A6"/>
-              </w:rPr>
-              <w:t>Technologies: Java, Web (HTML, CSS and JS)</w:t>
-            </w:r>
           </w:p>
           <w:p>
             <w:pPr>
@@ -2698,8 +2744,6 @@
               </w:rPr>
               <w:t>(Native)</w:t>
             </w:r>
-            <w:bookmarkStart w:id="1" w:name="_GoBack"/>
-            <w:bookmarkEnd w:id="1"/>
           </w:p>
           <w:p>
             <w:r>
@@ -2849,8 +2893,8 @@
       </w:pPr>
     </w:p>
     <w:sectPr>
-      <w:footerReference w:type="default" r:id="rId11"/>
-      <w:pgSz w:w="11907" w:h="16839" w:code="9"/>
+      <w:footerReference w:type="default" r:id="rId12"/>
+      <w:pgSz w:w="11906" w:h="16838" w:code="9"/>
       <w:pgMar w:top="720" w:right="720" w:bottom="720" w:left="720" w:header="720" w:footer="720" w:gutter="0"/>
       <w:cols w:space="720"/>
       <w:titlePg/>
@@ -3960,6 +4004,18 @@
       <w:contextualSpacing/>
     </w:pPr>
   </w:style>
+  <w:style w:type="character" w:styleId="FollowedHyperlink">
+    <w:name w:val="FollowedHyperlink"/>
+    <w:basedOn w:val="DefaultParagraphFont"/>
+    <w:uiPriority w:val="99"/>
+    <w:semiHidden/>
+    <w:unhideWhenUsed/>
+    <w:rsid w:val="008C0C3A"/>
+    <w:rPr>
+      <w:color w:val="F7921E" w:themeColor="followedHyperlink"/>
+      <w:u w:val="single"/>
+    </w:rPr>
+  </w:style>
 </w:styles>
 </file>
 
@@ -4097,7 +4153,7 @@
     <w:charset w:val="00"/>
     <w:family w:val="roman"/>
     <w:pitch w:val="variable"/>
-    <w:sig w:usb0="E0002EFF" w:usb1="C0007843" w:usb2="00000009" w:usb3="00000000" w:csb0="000001FF" w:csb1="00000000"/>
+    <w:sig w:usb0="E0002AFF" w:usb1="C0007843" w:usb2="00000009" w:usb3="00000000" w:csb0="000001FF" w:csb1="00000000"/>
   </w:font>
   <w:font w:name="Wingdings">
     <w:panose1 w:val="05000000000000000000"/>
@@ -4118,7 +4174,7 @@
     <w:charset w:val="00"/>
     <w:family w:val="swiss"/>
     <w:pitch w:val="variable"/>
-    <w:sig w:usb0="E0002EFF" w:usb1="C0007843" w:usb2="00000009" w:usb3="00000000" w:csb0="000001FF" w:csb1="00000000"/>
+    <w:sig w:usb0="E0002AFF" w:usb1="C0007843" w:usb2="00000009" w:usb3="00000000" w:csb0="000001FF" w:csb1="00000000"/>
   </w:font>
   <w:font w:name="Franklin Gothic Medium">
     <w:panose1 w:val="020B0603020102020204"/>
@@ -4180,7 +4236,7 @@
     <w:rsid w:val="002F2FA9"/>
     <w:rsid w:val="003C1536"/>
     <w:rsid w:val="005D626F"/>
-    <w:rsid w:val="00800835"/>
+    <w:rsid w:val="006E5076"/>
     <w:rsid w:val="008C4C1E"/>
     <w:rsid w:val="009117C9"/>
     <w:rsid w:val="009150B5"/>
@@ -4993,7 +5049,7 @@
 </file>
 
 <file path=customXml/itemProps2.xml><?xml version="1.0" encoding="utf-8"?>
-<ds:datastoreItem xmlns:ds="http://schemas.openxmlformats.org/officeDocument/2006/customXml" ds:itemID="{321D7042-0A93-44BD-B229-3A849A7D75D8}">
+<ds:datastoreItem xmlns:ds="http://schemas.openxmlformats.org/officeDocument/2006/customXml" ds:itemID="{3D6FC596-FD9E-4A5F-B56F-85C5ECB4046C}">
   <ds:schemaRefs>
     <ds:schemaRef ds:uri="http://schemas.openxmlformats.org/officeDocument/2006/bibliography"/>
   </ds:schemaRefs>

</xml_diff>

<commit_message>
changing web to Web
</commit_message>
<xml_diff>
--- a/Khalid_Alnuaim_CV.docx
+++ b/Khalid_Alnuaim_CV.docx
@@ -995,8 +995,6 @@
                       </w:rPr>
                       <w:t xml:space="preserve">online </w:t>
                     </w:r>
-                    <w:bookmarkStart w:id="1" w:name="_GoBack"/>
-                    <w:bookmarkEnd w:id="1"/>
                     <w:r>
                       <w:rPr>
                         <w:caps w:val="0"/>
@@ -1381,7 +1379,39 @@
                 <w:color w:val="595959" w:themeColor="text1" w:themeTint="A6"/>
                 <w:kern w:val="0"/>
               </w:rPr>
-              <w:t>, as well as what to insert, update, retrieve, and delete. It also communicates with Sehaty’s back end through a Simple Object Access Protocol (SOAP) web service.</w:t>
+              <w:t>, as well as what to insert, update, retrieve, and delete. It also communicates with Sehaty’s back end through a Simple</w:t>
+            </w:r>
+            <w:r>
+              <w:rPr>
+                <w:caps w:val="0"/>
+                <w:color w:val="595959" w:themeColor="text1" w:themeTint="A6"/>
+                <w:kern w:val="0"/>
+              </w:rPr>
+              <w:t xml:space="preserve"> Object Access Protocol (SOAP) w</w:t>
+            </w:r>
+            <w:r>
+              <w:rPr>
+                <w:caps w:val="0"/>
+                <w:color w:val="595959" w:themeColor="text1" w:themeTint="A6"/>
+                <w:kern w:val="0"/>
+              </w:rPr>
+              <w:t xml:space="preserve">eb </w:t>
+            </w:r>
+            <w:r>
+              <w:rPr>
+                <w:caps w:val="0"/>
+                <w:color w:val="595959" w:themeColor="text1" w:themeTint="A6"/>
+                <w:kern w:val="0"/>
+              </w:rPr>
+              <w:t>s</w:t>
+            </w:r>
+            <w:r>
+              <w:rPr>
+                <w:caps w:val="0"/>
+                <w:color w:val="595959" w:themeColor="text1" w:themeTint="A6"/>
+                <w:kern w:val="0"/>
+              </w:rPr>
+              <w:t>ervice.</w:t>
             </w:r>
           </w:p>
           <w:p>
@@ -1610,7 +1640,13 @@
               <w:rPr>
                 <w:color w:val="595959" w:themeColor="text1" w:themeTint="A6"/>
               </w:rPr>
-              <w:t xml:space="preserve">web applications </w:t>
+              <w:t>W</w:t>
+            </w:r>
+            <w:r>
+              <w:rPr>
+                <w:color w:val="595959" w:themeColor="text1" w:themeTint="A6"/>
+              </w:rPr>
+              <w:t xml:space="preserve">eb applications </w:t>
             </w:r>
             <w:r>
               <w:rPr>
@@ -2857,7 +2893,23 @@
                         <w:rFonts w:ascii="Consolas" w:hAnsi="Consolas" w:cs="Consolas"/>
                         <w:color w:val="auto"/>
                       </w:rPr>
-                      <w:t>Java, Web (HTML, CSS and JS), Objective-C, Python and Linux.</w:t>
+                      <w:t xml:space="preserve">Java, </w:t>
+                    </w:r>
+                    <w:bookmarkStart w:id="1" w:name="_GoBack"/>
+                    <w:r>
+                      <w:rPr>
+                        <w:rFonts w:ascii="Consolas" w:hAnsi="Consolas" w:cs="Consolas"/>
+                        <w:color w:val="auto"/>
+                      </w:rPr>
+                      <w:t>Web</w:t>
+                    </w:r>
+                    <w:bookmarkEnd w:id="1"/>
+                    <w:r>
+                      <w:rPr>
+                        <w:rFonts w:ascii="Consolas" w:hAnsi="Consolas" w:cs="Consolas"/>
+                        <w:color w:val="auto"/>
+                      </w:rPr>
+                      <w:t xml:space="preserve"> (HTML, CSS and JS), Objective-C, Python and Linux.</w:t>
                     </w:r>
                   </w:p>
                 </w:sdtContent>
@@ -4236,7 +4288,7 @@
     <w:rsid w:val="002F2FA9"/>
     <w:rsid w:val="003C1536"/>
     <w:rsid w:val="005D626F"/>
-    <w:rsid w:val="006E5076"/>
+    <w:rsid w:val="007E165F"/>
     <w:rsid w:val="008C4C1E"/>
     <w:rsid w:val="009117C9"/>
     <w:rsid w:val="009150B5"/>
@@ -5049,7 +5101,7 @@
 </file>
 
 <file path=customXml/itemProps2.xml><?xml version="1.0" encoding="utf-8"?>
-<ds:datastoreItem xmlns:ds="http://schemas.openxmlformats.org/officeDocument/2006/customXml" ds:itemID="{3D6FC596-FD9E-4A5F-B56F-85C5ECB4046C}">
+<ds:datastoreItem xmlns:ds="http://schemas.openxmlformats.org/officeDocument/2006/customXml" ds:itemID="{6AD8B422-A39C-4172-8D25-398C06B9ED63}">
   <ds:schemaRefs>
     <ds:schemaRef ds:uri="http://schemas.openxmlformats.org/officeDocument/2006/bibliography"/>
   </ds:schemaRefs>

</xml_diff>